<commit_message>
done with 2 - 3/3
</commit_message>
<xml_diff>
--- a/diplomski.docx
+++ b/diplomski.docx
@@ -1223,7 +1223,7 @@
           <w:r>
             <w:fldChar w:fldCharType="separate"/>
           </w:r>
-          <w:hyperlink w:anchor="_Toc41387262" w:history="1">
+          <w:hyperlink w:anchor="_Toc41470011" w:history="1">
             <w:r>
               <w:rPr>
                 <w:rStyle w:val="Hyperlink"/>
@@ -1266,7 +1266,7 @@
                 <w:noProof/>
                 <w:webHidden/>
               </w:rPr>
-              <w:instrText xml:space="preserve"> PAGEREF _Toc41387262 \h </w:instrText>
+              <w:instrText xml:space="preserve"> PAGEREF _Toc41470011 \h </w:instrText>
             </w:r>
             <w:r>
               <w:rPr>
@@ -1311,7 +1311,7 @@
               <w:lang w:val="en-US"/>
             </w:rPr>
           </w:pPr>
-          <w:hyperlink w:anchor="_Toc41387263" w:history="1">
+          <w:hyperlink w:anchor="_Toc41470012" w:history="1">
             <w:r>
               <w:rPr>
                 <w:rStyle w:val="Hyperlink"/>
@@ -1354,7 +1354,7 @@
                 <w:noProof/>
                 <w:webHidden/>
               </w:rPr>
-              <w:instrText xml:space="preserve"> PAGEREF _Toc41387263 \h </w:instrText>
+              <w:instrText xml:space="preserve"> PAGEREF _Toc41470012 \h </w:instrText>
             </w:r>
             <w:r>
               <w:rPr>
@@ -1399,7 +1399,7 @@
               <w:lang w:val="en-US"/>
             </w:rPr>
           </w:pPr>
-          <w:hyperlink w:anchor="_Toc41387264" w:history="1">
+          <w:hyperlink w:anchor="_Toc41470013" w:history="1">
             <w:r>
               <w:rPr>
                 <w:rStyle w:val="Hyperlink"/>
@@ -1442,7 +1442,7 @@
                 <w:noProof/>
                 <w:webHidden/>
               </w:rPr>
-              <w:instrText xml:space="preserve"> PAGEREF _Toc41387264 \h </w:instrText>
+              <w:instrText xml:space="preserve"> PAGEREF _Toc41470013 \h </w:instrText>
             </w:r>
             <w:r>
               <w:rPr>
@@ -1487,7 +1487,7 @@
               <w:lang w:val="en-US"/>
             </w:rPr>
           </w:pPr>
-          <w:hyperlink w:anchor="_Toc41387265" w:history="1">
+          <w:hyperlink w:anchor="_Toc41470014" w:history="1">
             <w:r>
               <w:rPr>
                 <w:rStyle w:val="Hyperlink"/>
@@ -1530,7 +1530,7 @@
                 <w:noProof/>
                 <w:webHidden/>
               </w:rPr>
-              <w:instrText xml:space="preserve"> PAGEREF _Toc41387265 \h </w:instrText>
+              <w:instrText xml:space="preserve"> PAGEREF _Toc41470014 \h </w:instrText>
             </w:r>
             <w:r>
               <w:rPr>
@@ -1575,7 +1575,7 @@
               <w:lang w:val="en-US"/>
             </w:rPr>
           </w:pPr>
-          <w:hyperlink w:anchor="_Toc41387266" w:history="1">
+          <w:hyperlink w:anchor="_Toc41470015" w:history="1">
             <w:r>
               <w:rPr>
                 <w:rStyle w:val="Hyperlink"/>
@@ -1618,7 +1618,7 @@
                 <w:noProof/>
                 <w:webHidden/>
               </w:rPr>
-              <w:instrText xml:space="preserve"> PAGEREF _Toc41387266 \h </w:instrText>
+              <w:instrText xml:space="preserve"> PAGEREF _Toc41470015 \h </w:instrText>
             </w:r>
             <w:r>
               <w:rPr>
@@ -1638,7 +1638,7 @@
                 <w:noProof/>
                 <w:webHidden/>
               </w:rPr>
-              <w:t>4</w:t>
+              <w:t>6</w:t>
             </w:r>
             <w:r>
               <w:rPr>
@@ -1663,7 +1663,7 @@
               <w:lang w:val="en-US"/>
             </w:rPr>
           </w:pPr>
-          <w:hyperlink w:anchor="_Toc41387267" w:history="1">
+          <w:hyperlink w:anchor="_Toc41470016" w:history="1">
             <w:r>
               <w:rPr>
                 <w:rStyle w:val="Hyperlink"/>
@@ -1685,6 +1685,94 @@
                 <w:rStyle w:val="Hyperlink"/>
                 <w:noProof/>
               </w:rPr>
+              <w:t>KUBERNETES ARHITEKTURA</w:t>
+            </w:r>
+            <w:r>
+              <w:rPr>
+                <w:noProof/>
+                <w:webHidden/>
+              </w:rPr>
+              <w:tab/>
+            </w:r>
+            <w:r>
+              <w:rPr>
+                <w:noProof/>
+                <w:webHidden/>
+              </w:rPr>
+              <w:fldChar w:fldCharType="begin"/>
+            </w:r>
+            <w:r>
+              <w:rPr>
+                <w:noProof/>
+                <w:webHidden/>
+              </w:rPr>
+              <w:instrText xml:space="preserve"> PAGEREF _Toc41470016 \h </w:instrText>
+            </w:r>
+            <w:r>
+              <w:rPr>
+                <w:noProof/>
+                <w:webHidden/>
+              </w:rPr>
+            </w:r>
+            <w:r>
+              <w:rPr>
+                <w:noProof/>
+                <w:webHidden/>
+              </w:rPr>
+              <w:fldChar w:fldCharType="separate"/>
+            </w:r>
+            <w:r>
+              <w:rPr>
+                <w:noProof/>
+                <w:webHidden/>
+              </w:rPr>
+              <w:t>7</w:t>
+            </w:r>
+            <w:r>
+              <w:rPr>
+                <w:noProof/>
+                <w:webHidden/>
+              </w:rPr>
+              <w:fldChar w:fldCharType="end"/>
+            </w:r>
+          </w:hyperlink>
+        </w:p>
+        <w:p>
+          <w:pPr>
+            <w:pStyle w:val="TOC1"/>
+            <w:tabs>
+              <w:tab w:val="left" w:pos="440"/>
+              <w:tab w:val="right" w:leader="dot" w:pos="9062"/>
+            </w:tabs>
+            <w:rPr>
+              <w:rFonts w:asciiTheme="minorHAnsi" w:eastAsiaTheme="minorEastAsia" w:hAnsiTheme="minorHAnsi"/>
+              <w:noProof/>
+              <w:sz w:val="22"/>
+              <w:lang w:val="en-US"/>
+            </w:rPr>
+          </w:pPr>
+          <w:hyperlink w:anchor="_Toc41470017" w:history="1">
+            <w:r>
+              <w:rPr>
+                <w:rStyle w:val="Hyperlink"/>
+                <w:noProof/>
+              </w:rPr>
+              <w:t>4</w:t>
+            </w:r>
+            <w:r>
+              <w:rPr>
+                <w:rFonts w:asciiTheme="minorHAnsi" w:eastAsiaTheme="minorEastAsia" w:hAnsiTheme="minorHAnsi"/>
+                <w:noProof/>
+                <w:sz w:val="22"/>
+                <w:lang w:val="en-US"/>
+              </w:rPr>
+              <w:tab/>
+            </w:r>
+            <w:r>
+              <w:rPr>
+                <w:rStyle w:val="Hyperlink"/>
+                <w:noProof/>
+              </w:rPr>
               <w:t>ZAKLJUČAK</w:t>
             </w:r>
             <w:r>
@@ -1706,7 +1794,7 @@
                 <w:noProof/>
                 <w:webHidden/>
               </w:rPr>
-              <w:instrText xml:space="preserve"> PAGEREF _Toc41387267 \h </w:instrText>
+              <w:instrText xml:space="preserve"> PAGEREF _Toc41470017 \h </w:instrText>
             </w:r>
             <w:r>
               <w:rPr>
@@ -1726,7 +1814,7 @@
                 <w:noProof/>
                 <w:webHidden/>
               </w:rPr>
-              <w:t>5</w:t>
+              <w:t>8</w:t>
             </w:r>
             <w:r>
               <w:rPr>
@@ -1750,7 +1838,7 @@
               <w:lang w:val="en-US"/>
             </w:rPr>
           </w:pPr>
-          <w:hyperlink w:anchor="_Toc41387268" w:history="1">
+          <w:hyperlink w:anchor="_Toc41470018" w:history="1">
             <w:r>
               <w:rPr>
                 <w:rStyle w:val="Hyperlink"/>
@@ -1777,7 +1865,7 @@
                 <w:noProof/>
                 <w:webHidden/>
               </w:rPr>
-              <w:instrText xml:space="preserve"> PAGEREF _Toc41387268 \h </w:instrText>
+              <w:instrText xml:space="preserve"> PAGEREF _Toc41470018 \h </w:instrText>
             </w:r>
             <w:r>
               <w:rPr>
@@ -1797,7 +1885,7 @@
                 <w:noProof/>
                 <w:webHidden/>
               </w:rPr>
-              <w:t>6</w:t>
+              <w:t>9</w:t>
             </w:r>
             <w:r>
               <w:rPr>
@@ -1821,7 +1909,7 @@
               <w:lang w:val="en-US"/>
             </w:rPr>
           </w:pPr>
-          <w:hyperlink w:anchor="_Toc41387269" w:history="1">
+          <w:hyperlink w:anchor="_Toc41470019" w:history="1">
             <w:r>
               <w:rPr>
                 <w:rStyle w:val="Hyperlink"/>
@@ -1848,7 +1936,7 @@
                 <w:noProof/>
                 <w:webHidden/>
               </w:rPr>
-              <w:instrText xml:space="preserve"> PAGEREF _Toc41387269 \h </w:instrText>
+              <w:instrText xml:space="preserve"> PAGEREF _Toc41470019 \h </w:instrText>
             </w:r>
             <w:r>
               <w:rPr>
@@ -1868,7 +1956,7 @@
                 <w:noProof/>
                 <w:webHidden/>
               </w:rPr>
-              <w:t>7</w:t>
+              <w:t>10</w:t>
             </w:r>
             <w:r>
               <w:rPr>
@@ -1892,7 +1980,7 @@
               <w:lang w:val="en-US"/>
             </w:rPr>
           </w:pPr>
-          <w:hyperlink w:anchor="_Toc41387270" w:history="1">
+          <w:hyperlink w:anchor="_Toc41470020" w:history="1">
             <w:r>
               <w:rPr>
                 <w:rStyle w:val="Hyperlink"/>
@@ -1919,7 +2007,7 @@
                 <w:noProof/>
                 <w:webHidden/>
               </w:rPr>
-              <w:instrText xml:space="preserve"> PAGEREF _Toc41387270 \h </w:instrText>
+              <w:instrText xml:space="preserve"> PAGEREF _Toc41470020 \h </w:instrText>
             </w:r>
             <w:r>
               <w:rPr>
@@ -1939,7 +2027,7 @@
                 <w:noProof/>
                 <w:webHidden/>
               </w:rPr>
-              <w:t>8</w:t>
+              <w:t>11</w:t>
             </w:r>
             <w:r>
               <w:rPr>
@@ -1994,7 +2082,7 @@
       <w:pPr>
         <w:pStyle w:val="Heading1"/>
       </w:pPr>
-      <w:bookmarkStart w:id="0" w:name="_Toc41387262"/>
+      <w:bookmarkStart w:id="0" w:name="_Toc41470011"/>
       <w:r>
         <w:lastRenderedPageBreak/>
         <w:t>UVOD</w:t>
@@ -2150,7 +2238,7 @@
       <w:pPr>
         <w:pStyle w:val="Heading1"/>
       </w:pPr>
-      <w:bookmarkStart w:id="1" w:name="_Toc41387263"/>
+      <w:bookmarkStart w:id="1" w:name="_Toc41470012"/>
       <w:r>
         <w:lastRenderedPageBreak/>
         <w:t>MOTIVACIJA ZA UVOĐENJE KUBERNETES SUSTAVA</w:t>
@@ -2161,7 +2249,7 @@
       <w:pPr>
         <w:pStyle w:val="Heading2"/>
       </w:pPr>
-      <w:bookmarkStart w:id="2" w:name="_Toc41387264"/>
+      <w:bookmarkStart w:id="2" w:name="_Toc41470013"/>
       <w:r>
         <w:t xml:space="preserve">Prelazak na </w:t>
       </w:r>
@@ -2224,10 +2312,20 @@
         <w:t xml:space="preserve"> dodali još, još i još procesorske snage i memorije?“.</w:t>
       </w:r>
       <w:r>
-        <w:t xml:space="preserve"> Naime, vertikalno skaliranje ima svoja ograničenja. Glavno ograničenje svakako bi bila cijena. Snažni i moćni hardver je vrlo skup. Drugo ograničenje je proizvodnja i dostupnost hardvera na tržištu. Iako danas na tržište vrlo brzo izlaze nove i bolje verzije hardvera opet ćemo doći do točke gdje više nećemo moći dobiti bolji server nego što ga imamo. Može se naslutiti da smo dosegli vrhunac vertikalnog skaliranja i da moramo pronaći neko drugo rješenje. To bi bilo horizontalno skaliranje. Međutim, monolitne aplikacije je najčešće vrlo teško horizontalno skalirati jer su komponente strogo povezane. </w:t>
-      </w:r>
-      <w:r>
-        <w:t xml:space="preserve">Ukoliko samo jedan dio monolitne aplikacije nije skalabilan, cijela aplikacije će biti </w:t>
+        <w:t xml:space="preserve"> Naime, vertikalno skaliranje ima svoja ograničenja. Glavno ograničenje svakako bi bila cijena. Snažni i moćni hardver je vrlo skup. Drugo ograničenje je proizvodnja i dostupnost hardvera na tržištu. Iako danas na tržište vrlo brzo izlaze nove i bolje verzije hardvera opet ćemo doći do točke gdje više nećemo moći dobiti bolji server nego što ga imamo. </w:t>
+      </w:r>
+      <w:r>
+        <w:t xml:space="preserve">Kao ograničenje svakako treba izdvojiti i rizik prestanka rada servera. Ukoliko imamo samo jedan server, prestankom rada tog servera usluga koju pružamo će biti nedostupna. </w:t>
+      </w:r>
+      <w:r>
+        <w:t xml:space="preserve">Može se naslutiti da smo dosegli vrhunac vertikalnog skaliranja i da moramo pronaći neko drugo rješenje. To bi bilo horizontalno skaliranje. Međutim, monolitne aplikacije je najčešće vrlo teško horizontalno skalirati jer su komponente strogo povezane. </w:t>
+      </w:r>
+      <w:r>
+        <w:t xml:space="preserve">Ukoliko samo jedan dio monolitne aplikacije nije skalabilan, </w:t>
+      </w:r>
+      <w:r>
+        <w:lastRenderedPageBreak/>
+        <w:t xml:space="preserve">cijela aplikacije će biti </w:t>
       </w:r>
       <w:proofErr w:type="spellStart"/>
       <w:r>
@@ -2241,11 +2339,7 @@
         <w:t xml:space="preserve">Uvjet za horizontalno skaliranje je neovisnost komponenti. </w:t>
       </w:r>
       <w:r>
-        <w:t xml:space="preserve">Da bi ispunili taj preduvjet monolitnu aplikaciju moramo „razbiti“ na </w:t>
-      </w:r>
-      <w:r>
-        <w:lastRenderedPageBreak/>
-        <w:t>više neovisnih servisa gdje svaki servis predstavlja jedan nezavisni proces (</w:t>
+        <w:t>Da bi ispunili taj preduvjet monolitnu aplikaciju moramo „razbiti“ na više neovisnih servisa gdje svaki servis predstavlja jedan nezavisni proces (</w:t>
       </w:r>
       <w:r>
         <w:fldChar w:fldCharType="begin"/>
@@ -2257,13 +2351,7 @@
         <w:fldChar w:fldCharType="separate"/>
       </w:r>
       <w:r>
-        <w:t>Slik</w:t>
-      </w:r>
-      <w:r>
-        <w:t>a</w:t>
-      </w:r>
-      <w:r>
-        <w:t xml:space="preserve"> </w:t>
+        <w:t xml:space="preserve">Slika </w:t>
       </w:r>
       <w:r>
         <w:rPr>
@@ -2527,6 +2615,7 @@
         <w:rPr>
           <w:noProof/>
         </w:rPr>
+        <w:lastRenderedPageBreak/>
         <w:drawing>
           <wp:inline distT="0" distB="0" distL="0" distR="0" wp14:anchorId="3AD1A975" wp14:editId="5A94E1E7">
             <wp:extent cx="4400550" cy="3162300"/>
@@ -2634,10 +2723,141 @@
       <w:pPr>
         <w:pStyle w:val="Heading2"/>
       </w:pPr>
-      <w:bookmarkStart w:id="5" w:name="_Toc41387265"/>
+      <w:bookmarkStart w:id="5" w:name="_Toc41470014"/>
+      <w:r>
+        <w:t xml:space="preserve">Uvod u </w:t>
+      </w:r>
+      <w:proofErr w:type="spellStart"/>
+      <w:r>
+        <w:t>container</w:t>
+      </w:r>
+      <w:proofErr w:type="spellEnd"/>
+      <w:r>
+        <w:t xml:space="preserve"> tehnologiju</w:t>
+      </w:r>
+      <w:bookmarkEnd w:id="5"/>
+    </w:p>
+    <w:p>
+      <w:r>
+        <w:t xml:space="preserve">Kod migracije aplikacija na server, može se dogoditi da različite aplikacije koriste različite verzije biblioteka. Kako je već rečeno, kod </w:t>
+      </w:r>
+      <w:proofErr w:type="spellStart"/>
+      <w:r>
+        <w:t>mikroservis</w:t>
+      </w:r>
+      <w:proofErr w:type="spellEnd"/>
+      <w:r>
+        <w:t xml:space="preserve"> arhitekture, najčešće se razvoj aplikacije radi unutar manjih timova od kojih svaki tim razvija </w:t>
+      </w:r>
+      <w:r>
+        <w:t>jedan</w:t>
+      </w:r>
+      <w:r>
+        <w:t xml:space="preserve"> </w:t>
+      </w:r>
+      <w:r>
+        <w:t>zasebni</w:t>
+      </w:r>
+      <w:r>
+        <w:t xml:space="preserve"> servis. To također može rezultirati korištenjem različitih verzija biblioteka između timova što će rezultirati brojnim problemima kod migracije na isti server. </w:t>
+      </w:r>
+      <w:r>
+        <w:br/>
+        <w:t>Kako bi se riješio spomenuti problem, pribjegava se korištenju virtualizacijskih tehnologija kao što su virtualne mašine i „</w:t>
+      </w:r>
+      <w:proofErr w:type="spellStart"/>
+      <w:r>
+        <w:t>container</w:t>
+      </w:r>
+      <w:proofErr w:type="spellEnd"/>
+      <w:r>
+        <w:t>“ tehnologije. Virtualizacijom se postiže neovisne, izolirane okoline pogodne za izvršavanje aplikacija. Kod aplikacija koje se sastoje od manjeg broja komponenti, moguće je svaku komponentu izolirati unutar vlastite virtualne mašine (VM</w:t>
+      </w:r>
+      <w:r>
+        <w:t>). Svaka VM ima svoj operacijski sustav (OS). Kada se broj ovakvih komponenti počne povećavati, dodjeljivanjem VM svakoj komponenti predstavlja veliki gubitak hardverskih resursa iz razloga što VM imaju veliki „</w:t>
+      </w:r>
+      <w:proofErr w:type="spellStart"/>
+      <w:r>
+        <w:t>overhead</w:t>
+      </w:r>
+      <w:proofErr w:type="spellEnd"/>
+      <w:r>
+        <w:t xml:space="preserve">“ budući da se unutar svake VM izvršava vlastiti OS. Osim hardverskih resursa, upravljanje (engl. </w:t>
+      </w:r>
+      <w:proofErr w:type="spellStart"/>
+      <w:r>
+        <w:t>manage</w:t>
+      </w:r>
+      <w:proofErr w:type="spellEnd"/>
+      <w:r>
+        <w:t>) VM odvija se zasebno što predstavlja i veliki trošak ljudskih resursa.</w:t>
+      </w:r>
+      <w:r>
+        <w:br/>
+        <w:t xml:space="preserve">Umjesto korištenje virtualnih mašina za osiguravanje izolirane cjeline </w:t>
+      </w:r>
+      <w:r>
+        <w:t xml:space="preserve">za svaki </w:t>
+      </w:r>
+      <w:proofErr w:type="spellStart"/>
+      <w:r>
+        <w:t>mikroservis</w:t>
+      </w:r>
+      <w:proofErr w:type="spellEnd"/>
+      <w:r>
+        <w:t xml:space="preserve"> koristi se Linux „</w:t>
+      </w:r>
+      <w:proofErr w:type="spellStart"/>
+      <w:r>
+        <w:t>container</w:t>
+      </w:r>
+      <w:proofErr w:type="spellEnd"/>
+      <w:r>
+        <w:t xml:space="preserve">“ tehnologija. </w:t>
+      </w:r>
+      <w:proofErr w:type="spellStart"/>
+      <w:r>
+        <w:t>Container</w:t>
+      </w:r>
+      <w:proofErr w:type="spellEnd"/>
+      <w:r>
+        <w:t xml:space="preserve"> tehnologija ima znatno manji „</w:t>
+      </w:r>
+      <w:proofErr w:type="spellStart"/>
+      <w:r>
+        <w:t>overhead</w:t>
+      </w:r>
+      <w:proofErr w:type="spellEnd"/>
+      <w:r>
+        <w:t xml:space="preserve">“ od virtualnih mašina jer se izvršavaju na operacijskom sustavu domaćina (engl. </w:t>
+      </w:r>
+      <w:proofErr w:type="spellStart"/>
+      <w:r>
+        <w:t>host</w:t>
+      </w:r>
+      <w:proofErr w:type="spellEnd"/>
+      <w:r>
+        <w:t xml:space="preserve">) umjesto da svaki </w:t>
+      </w:r>
+      <w:proofErr w:type="spellStart"/>
+      <w:r>
+        <w:t>container</w:t>
+      </w:r>
+      <w:proofErr w:type="spellEnd"/>
+      <w:r>
+        <w:t xml:space="preserve"> ima vlastiti OS unutar kojeg se izvršava proces. Proces unutar </w:t>
+      </w:r>
+      <w:proofErr w:type="spellStart"/>
+      <w:r>
+        <w:t>containera</w:t>
+      </w:r>
+      <w:proofErr w:type="spellEnd"/>
+      <w:r>
+        <w:t xml:space="preserve"> je </w:t>
+      </w:r>
       <w:r>
         <w:lastRenderedPageBreak/>
-        <w:t xml:space="preserve">Uvod u </w:t>
+        <w:t xml:space="preserve">također izoliran kao i kod VM. Korištenje </w:t>
       </w:r>
       <w:proofErr w:type="spellStart"/>
       <w:r>
@@ -2645,16 +2865,295 @@
       </w:r>
       <w:proofErr w:type="spellEnd"/>
       <w:r>
-        <w:t xml:space="preserve"> tehnologiju</w:t>
-      </w:r>
-      <w:bookmarkEnd w:id="5"/>
+        <w:t xml:space="preserve"> tehnologije naspram VM rezultira većim brojem aplikacija koje je moguće smjestiti na jedan server.</w:t>
+      </w:r>
+    </w:p>
+    <w:p>
+      <w:r>
+        <w:t>Na slici (</w:t>
+      </w:r>
+      <w:r>
+        <w:fldChar w:fldCharType="begin"/>
+      </w:r>
+      <w:r>
+        <w:instrText xml:space="preserve"> REF _Ref41395738 \h </w:instrText>
+      </w:r>
+      <w:r>
+        <w:fldChar w:fldCharType="separate"/>
+      </w:r>
+      <w:r>
+        <w:t xml:space="preserve">Slika </w:t>
+      </w:r>
+      <w:r>
+        <w:rPr>
+          <w:noProof/>
+        </w:rPr>
+        <w:t>2</w:t>
+      </w:r>
+      <w:r>
+        <w:t>.</w:t>
+      </w:r>
+      <w:r>
+        <w:rPr>
+          <w:noProof/>
+        </w:rPr>
+        <w:t>3</w:t>
+      </w:r>
+      <w:r>
+        <w:fldChar w:fldCharType="end"/>
+      </w:r>
+      <w:r>
+        <w:t>)</w:t>
+      </w:r>
+      <w:r>
+        <w:t xml:space="preserve"> </w:t>
+      </w:r>
+      <w:r>
+        <w:t>vidimo spomenute razlike dvaju tehnologija. Uočavamo da svaka VM ima svoj vlastiti OS koji je na slici označen kao „</w:t>
+      </w:r>
+      <w:proofErr w:type="spellStart"/>
+      <w:r>
+        <w:t>Guest</w:t>
+      </w:r>
+      <w:proofErr w:type="spellEnd"/>
+      <w:r>
+        <w:t xml:space="preserve"> OS“</w:t>
+      </w:r>
+      <w:r>
+        <w:t xml:space="preserve"> dok se aplikacije kod </w:t>
+      </w:r>
+      <w:proofErr w:type="spellStart"/>
+      <w:r>
+        <w:t>container</w:t>
+      </w:r>
+      <w:proofErr w:type="spellEnd"/>
+      <w:r>
+        <w:t xml:space="preserve"> tehnologije izvršavaju na OS hosta označenog kao „</w:t>
+      </w:r>
+      <w:proofErr w:type="spellStart"/>
+      <w:r>
+        <w:t>Host</w:t>
+      </w:r>
+      <w:proofErr w:type="spellEnd"/>
+      <w:r>
+        <w:t xml:space="preserve"> OS“ [1]. </w:t>
+      </w:r>
+      <w:r>
+        <w:t xml:space="preserve">To je ujedno i glavna prednost VM u odnosu na </w:t>
+      </w:r>
+      <w:proofErr w:type="spellStart"/>
+      <w:r>
+        <w:t>container</w:t>
+      </w:r>
+      <w:proofErr w:type="spellEnd"/>
+      <w:r>
+        <w:t xml:space="preserve"> tehnologiju jer se postiže potpuna izoliranost što rezultira i većom sigurnošću. </w:t>
+      </w:r>
+    </w:p>
+    <w:p>
+      <w:pPr>
+        <w:keepNext/>
+        <w:jc w:val="center"/>
+      </w:pPr>
+      <w:r>
+        <w:rPr>
+          <w:noProof/>
+        </w:rPr>
+        <w:drawing>
+          <wp:inline distT="0" distB="0" distL="0" distR="0" wp14:anchorId="5CFCB9A7" wp14:editId="288DC60D">
+            <wp:extent cx="5604933" cy="3152775"/>
+            <wp:effectExtent l="0" t="0" r="0" b="0"/>
+            <wp:docPr id="4" name="Picture 4" descr="A screenshot of a cell phone&#10;&#10;Description automatically generated"/>
+            <wp:cNvGraphicFramePr>
+              <a:graphicFrameLocks xmlns:a="http://schemas.openxmlformats.org/drawingml/2006/main" noChangeAspect="1"/>
+            </wp:cNvGraphicFramePr>
+            <a:graphic xmlns:a="http://schemas.openxmlformats.org/drawingml/2006/main">
+              <a:graphicData uri="http://schemas.openxmlformats.org/drawingml/2006/picture">
+                <pic:pic xmlns:pic="http://schemas.openxmlformats.org/drawingml/2006/picture">
+                  <pic:nvPicPr>
+                    <pic:cNvPr id="4" name="vm-vs-container.jpg"/>
+                    <pic:cNvPicPr/>
+                  </pic:nvPicPr>
+                  <pic:blipFill>
+                    <a:blip r:embed="rId13">
+                      <a:extLst>
+                        <a:ext uri="{28A0092B-C50C-407E-A947-70E740481C1C}">
+                          <a14:useLocalDpi xmlns:a14="http://schemas.microsoft.com/office/drawing/2010/main" val="0"/>
+                        </a:ext>
+                      </a:extLst>
+                    </a:blip>
+                    <a:stretch>
+                      <a:fillRect/>
+                    </a:stretch>
+                  </pic:blipFill>
+                  <pic:spPr>
+                    <a:xfrm>
+                      <a:off x="0" y="0"/>
+                      <a:ext cx="5623403" cy="3163165"/>
+                    </a:xfrm>
+                    <a:prstGeom prst="rect">
+                      <a:avLst/>
+                    </a:prstGeom>
+                  </pic:spPr>
+                </pic:pic>
+              </a:graphicData>
+            </a:graphic>
+          </wp:inline>
+        </w:drawing>
+      </w:r>
+    </w:p>
+    <w:p>
+      <w:pPr>
+        <w:pStyle w:val="Caption"/>
+      </w:pPr>
+      <w:bookmarkStart w:id="6" w:name="_Ref41395738"/>
+      <w:r>
+        <w:t xml:space="preserve">Slika </w:t>
+      </w:r>
+      <w:r>
+        <w:fldChar w:fldCharType="begin"/>
+      </w:r>
+      <w:r>
+        <w:instrText xml:space="preserve"> STYLEREF 1 \s </w:instrText>
+      </w:r>
+      <w:r>
+        <w:fldChar w:fldCharType="separate"/>
+      </w:r>
+      <w:r>
+        <w:rPr>
+          <w:noProof/>
+        </w:rPr>
+        <w:t>2</w:t>
+      </w:r>
+      <w:r>
+        <w:fldChar w:fldCharType="end"/>
+      </w:r>
+      <w:r>
+        <w:t>.</w:t>
+      </w:r>
+      <w:r>
+        <w:fldChar w:fldCharType="begin"/>
+      </w:r>
+      <w:r>
+        <w:instrText xml:space="preserve"> SEQ Slika \* ARABIC \s 1 </w:instrText>
+      </w:r>
+      <w:r>
+        <w:fldChar w:fldCharType="separate"/>
+      </w:r>
+      <w:r>
+        <w:rPr>
+          <w:noProof/>
+        </w:rPr>
+        <w:t>3</w:t>
+      </w:r>
+      <w:r>
+        <w:fldChar w:fldCharType="end"/>
+      </w:r>
+      <w:bookmarkEnd w:id="6"/>
+      <w:r>
+        <w:t xml:space="preserve"> Usporedba VM i </w:t>
+      </w:r>
+      <w:proofErr w:type="spellStart"/>
+      <w:r>
+        <w:t>container</w:t>
+      </w:r>
+      <w:proofErr w:type="spellEnd"/>
+      <w:r>
+        <w:t xml:space="preserve"> tehnologije</w:t>
+      </w:r>
+    </w:p>
+    <w:p>
+      <w:r>
+        <w:t xml:space="preserve">Najpopularnija </w:t>
+      </w:r>
+      <w:proofErr w:type="spellStart"/>
+      <w:r>
+        <w:t>container</w:t>
+      </w:r>
+      <w:proofErr w:type="spellEnd"/>
+      <w:r>
+        <w:t xml:space="preserve"> tehnologija je svakako </w:t>
+      </w:r>
+      <w:proofErr w:type="spellStart"/>
+      <w:r>
+        <w:t>Docker</w:t>
+      </w:r>
+      <w:proofErr w:type="spellEnd"/>
+      <w:r>
+        <w:t xml:space="preserve">. </w:t>
+      </w:r>
+      <w:proofErr w:type="spellStart"/>
+      <w:r>
+        <w:t>Docker</w:t>
+      </w:r>
+      <w:proofErr w:type="spellEnd"/>
+      <w:r>
+        <w:t xml:space="preserve"> omogućava „pakiranje“ aplikacija, zavisnih biblioteka, pa čak i cijelog OS datotečnog sustava unutar jednog, jednostavnog paketa koji se lako prenosi na druge mašine. Kada se takav paket prenese na drugu mašinu, on vidi identični datotečni sustav kao i kada je zapakiran. To omogućava rad aplikacije čak i na kompletno različitom operacijskom sustavu od onoga na kojem je aplikacija razvijana. Na primjer, ukoliko razvijamo našu aplikaciju na Ubuntu Linux distribuciji, a server na kojem ćemo migrirati aplikaciju posjeduje </w:t>
+      </w:r>
+      <w:proofErr w:type="spellStart"/>
+      <w:r>
+        <w:t>Debian</w:t>
+      </w:r>
+      <w:proofErr w:type="spellEnd"/>
+      <w:r>
+        <w:t xml:space="preserve"> distribuciju, </w:t>
+      </w:r>
+      <w:proofErr w:type="spellStart"/>
+      <w:r>
+        <w:t>Docker</w:t>
+      </w:r>
+      <w:proofErr w:type="spellEnd"/>
+      <w:r>
+        <w:t xml:space="preserve"> tehnologija omogućava da zapakirani </w:t>
+      </w:r>
+      <w:proofErr w:type="spellStart"/>
+      <w:r>
+        <w:t>Docker</w:t>
+      </w:r>
+      <w:proofErr w:type="spellEnd"/>
+      <w:r>
+        <w:t xml:space="preserve"> </w:t>
+      </w:r>
+      <w:proofErr w:type="spellStart"/>
+      <w:r>
+        <w:t>container</w:t>
+      </w:r>
+      <w:proofErr w:type="spellEnd"/>
+      <w:r>
+        <w:t xml:space="preserve"> i dalje vjeruje kako se izvršava u Ubuntu. Jedini uvjet je da sve mašine između kojih se razmjenjuju </w:t>
+      </w:r>
+      <w:proofErr w:type="spellStart"/>
+      <w:r>
+        <w:t>Docker</w:t>
+      </w:r>
+      <w:proofErr w:type="spellEnd"/>
+      <w:r>
+        <w:t xml:space="preserve"> </w:t>
+      </w:r>
+      <w:proofErr w:type="spellStart"/>
+      <w:r>
+        <w:t>containeri</w:t>
+      </w:r>
+      <w:proofErr w:type="spellEnd"/>
+      <w:r>
+        <w:t xml:space="preserve"> imaju instaliran </w:t>
+      </w:r>
+      <w:proofErr w:type="spellStart"/>
+      <w:r>
+        <w:t>Docker</w:t>
+      </w:r>
+      <w:proofErr w:type="spellEnd"/>
+      <w:r>
+        <w:t xml:space="preserve">. </w:t>
+      </w:r>
     </w:p>
     <w:p>
       <w:pPr>
         <w:pStyle w:val="Heading2"/>
       </w:pPr>
-      <w:bookmarkStart w:id="6" w:name="_Toc41387266"/>
-      <w:r>
+      <w:bookmarkStart w:id="7" w:name="_Toc41470015"/>
+      <w:r>
+        <w:lastRenderedPageBreak/>
         <w:t xml:space="preserve">Potreba za </w:t>
       </w:r>
       <w:proofErr w:type="spellStart"/>
@@ -2665,20 +3164,315 @@
       <w:r>
         <w:t xml:space="preserve"> sustavom</w:t>
       </w:r>
-      <w:bookmarkStart w:id="7" w:name="_GoBack"/>
-      <w:bookmarkEnd w:id="6"/>
       <w:bookmarkEnd w:id="7"/>
     </w:p>
     <w:p>
+      <w:r>
+        <w:t xml:space="preserve">Iako je monolitni razvoj puno brži, dugoročno gledano, svakako se isplati uložiti vrijeme u </w:t>
+      </w:r>
+      <w:proofErr w:type="spellStart"/>
+      <w:r>
+        <w:t>mikroservis</w:t>
+      </w:r>
+      <w:proofErr w:type="spellEnd"/>
+      <w:r>
+        <w:t xml:space="preserve"> arhitekturu. Velika većina </w:t>
+      </w:r>
+      <w:proofErr w:type="spellStart"/>
+      <w:r>
+        <w:t>startup</w:t>
+      </w:r>
+      <w:proofErr w:type="spellEnd"/>
+      <w:r>
+        <w:t xml:space="preserve">-ova u početku razvoja krene sa monolitnim pristupom te vrlo brzo naiđe na ograničenja. </w:t>
+      </w:r>
+      <w:bookmarkStart w:id="8" w:name="_GoBack"/>
+      <w:r>
+        <w:t xml:space="preserve">Mnoge velike kompanije su shvatile niz prednosti </w:t>
+      </w:r>
+      <w:proofErr w:type="spellStart"/>
+      <w:r>
+        <w:t>mikroservis</w:t>
+      </w:r>
+      <w:proofErr w:type="spellEnd"/>
+      <w:r>
+        <w:t xml:space="preserve"> arhitekture te se odlučile prebaciti na istu.</w:t>
+      </w:r>
+      <w:r>
+        <w:t xml:space="preserve"> </w:t>
+      </w:r>
+      <w:bookmarkEnd w:id="8"/>
+      <w:r>
+        <w:t xml:space="preserve">Arhitektura kompanija kao što su Amazon i Netflix se sastoji od nekoliko tisuća </w:t>
+      </w:r>
+      <w:proofErr w:type="spellStart"/>
+      <w:r>
+        <w:t>mikroservisa</w:t>
+      </w:r>
+      <w:proofErr w:type="spellEnd"/>
+      <w:r>
+        <w:t xml:space="preserve"> koji međusobno komuniciraju (</w:t>
+      </w:r>
+      <w:r>
+        <w:fldChar w:fldCharType="begin"/>
+      </w:r>
+      <w:r>
+        <w:instrText xml:space="preserve"> REF _Ref41385802 \h </w:instrText>
+      </w:r>
+      <w:r>
+        <w:fldChar w:fldCharType="separate"/>
+      </w:r>
+      <w:r>
+        <w:t xml:space="preserve">Slika </w:t>
+      </w:r>
+      <w:r>
+        <w:rPr>
+          <w:noProof/>
+        </w:rPr>
+        <w:t>2</w:t>
+      </w:r>
+      <w:r>
+        <w:t>.</w:t>
+      </w:r>
+      <w:r>
+        <w:rPr>
+          <w:noProof/>
+        </w:rPr>
+        <w:t>1</w:t>
+      </w:r>
+      <w:r>
+        <w:fldChar w:fldCharType="end"/>
+      </w:r>
+      <w:r>
+        <w:t xml:space="preserve">) [2]. Gotovo nemoguće je upravljati s nekoliko tisuća </w:t>
+      </w:r>
+      <w:proofErr w:type="spellStart"/>
+      <w:r>
+        <w:t>mikroservisa</w:t>
+      </w:r>
+      <w:proofErr w:type="spellEnd"/>
+      <w:r>
+        <w:t xml:space="preserve"> koji komuniciraju i zajedno obavljaju neki složeniji posao. Uzročno tome, došlo je do potrebe za sustavom koji će olakšati razvoj aplikacije</w:t>
+      </w:r>
+      <w:r>
+        <w:t xml:space="preserve"> temeljene na </w:t>
+      </w:r>
+      <w:proofErr w:type="spellStart"/>
+      <w:r>
+        <w:t>mikroservis</w:t>
+      </w:r>
+      <w:proofErr w:type="spellEnd"/>
+      <w:r>
+        <w:t xml:space="preserve"> arhitekturi.</w:t>
+      </w:r>
+    </w:p>
+    <w:p>
+      <w:pPr>
+        <w:keepNext/>
+        <w:jc w:val="center"/>
+      </w:pPr>
+      <w:r>
+        <w:rPr>
+          <w:noProof/>
+        </w:rPr>
+        <w:drawing>
+          <wp:inline distT="0" distB="0" distL="0" distR="0" wp14:anchorId="7C5F815A" wp14:editId="2094AA8A">
+            <wp:extent cx="5760720" cy="3014980"/>
+            <wp:effectExtent l="0" t="0" r="0" b="0"/>
+            <wp:docPr id="7" name="Picture 7" descr="A close up of a logo&#10;&#10;Description automatically generated"/>
+            <wp:cNvGraphicFramePr>
+              <a:graphicFrameLocks xmlns:a="http://schemas.openxmlformats.org/drawingml/2006/main" noChangeAspect="1"/>
+            </wp:cNvGraphicFramePr>
+            <a:graphic xmlns:a="http://schemas.openxmlformats.org/drawingml/2006/main">
+              <a:graphicData uri="http://schemas.openxmlformats.org/drawingml/2006/picture">
+                <pic:pic xmlns:pic="http://schemas.openxmlformats.org/drawingml/2006/picture">
+                  <pic:nvPicPr>
+                    <pic:cNvPr id="7" name="amazon-netflix-microservices.png"/>
+                    <pic:cNvPicPr/>
+                  </pic:nvPicPr>
+                  <pic:blipFill>
+                    <a:blip r:embed="rId14">
+                      <a:extLst>
+                        <a:ext uri="{28A0092B-C50C-407E-A947-70E740481C1C}">
+                          <a14:useLocalDpi xmlns:a14="http://schemas.microsoft.com/office/drawing/2010/main" val="0"/>
+                        </a:ext>
+                      </a:extLst>
+                    </a:blip>
+                    <a:stretch>
+                      <a:fillRect/>
+                    </a:stretch>
+                  </pic:blipFill>
+                  <pic:spPr>
+                    <a:xfrm>
+                      <a:off x="0" y="0"/>
+                      <a:ext cx="5760720" cy="3014980"/>
+                    </a:xfrm>
+                    <a:prstGeom prst="rect">
+                      <a:avLst/>
+                    </a:prstGeom>
+                  </pic:spPr>
+                </pic:pic>
+              </a:graphicData>
+            </a:graphic>
+          </wp:inline>
+        </w:drawing>
+      </w:r>
+    </w:p>
+    <w:p>
+      <w:pPr>
+        <w:pStyle w:val="Caption"/>
+      </w:pPr>
+      <w:r>
+        <w:t xml:space="preserve">Slika </w:t>
+      </w:r>
+      <w:r>
+        <w:fldChar w:fldCharType="begin"/>
+      </w:r>
+      <w:r>
+        <w:instrText xml:space="preserve"> STYLEREF 1 \s </w:instrText>
+      </w:r>
+      <w:r>
+        <w:fldChar w:fldCharType="separate"/>
+      </w:r>
+      <w:r>
+        <w:rPr>
+          <w:noProof/>
+        </w:rPr>
+        <w:t>2</w:t>
+      </w:r>
+      <w:r>
+        <w:fldChar w:fldCharType="end"/>
+      </w:r>
+      <w:r>
+        <w:t>.</w:t>
+      </w:r>
+      <w:r>
+        <w:fldChar w:fldCharType="begin"/>
+      </w:r>
+      <w:r>
+        <w:instrText xml:space="preserve"> SEQ Slika \* ARABIC \s 1 </w:instrText>
+      </w:r>
+      <w:r>
+        <w:fldChar w:fldCharType="separate"/>
+      </w:r>
+      <w:r>
+        <w:rPr>
+          <w:noProof/>
+        </w:rPr>
+        <w:t>4</w:t>
+      </w:r>
+      <w:r>
+        <w:fldChar w:fldCharType="end"/>
+      </w:r>
+      <w:r>
+        <w:t xml:space="preserve"> </w:t>
+      </w:r>
+      <w:proofErr w:type="spellStart"/>
+      <w:r>
+        <w:t>Mikroservis</w:t>
+      </w:r>
+      <w:proofErr w:type="spellEnd"/>
+      <w:r>
+        <w:t xml:space="preserve"> arhitektura Amazon-a i Netflix-a</w:t>
+      </w:r>
+    </w:p>
+    <w:p>
+      <w:r>
+        <w:t>Google kompanija je prva uvidjela ovaj problem te se odlučila na razvoj vlastitog, besp</w:t>
+      </w:r>
+      <w:r>
+        <w:t xml:space="preserve">latnog i svima dostupnog rješenja koji su nazvali </w:t>
+      </w:r>
+      <w:proofErr w:type="spellStart"/>
+      <w:r>
+        <w:t>Kubernetes</w:t>
+      </w:r>
+      <w:proofErr w:type="spellEnd"/>
+      <w:r>
+        <w:t xml:space="preserve">. </w:t>
+      </w:r>
+      <w:proofErr w:type="spellStart"/>
+      <w:r>
+        <w:t>Kubernetes</w:t>
+      </w:r>
+      <w:proofErr w:type="spellEnd"/>
+      <w:r>
+        <w:t xml:space="preserve"> je programsko rješenje koje omogućava jednostavno raspoređivanje i upravljanje </w:t>
+      </w:r>
+      <w:proofErr w:type="spellStart"/>
+      <w:r>
+        <w:t>container</w:t>
+      </w:r>
+      <w:proofErr w:type="spellEnd"/>
+      <w:r>
+        <w:t xml:space="preserve"> aplikacijama [3].</w:t>
+      </w:r>
+      <w:r>
+        <w:t xml:space="preserve"> </w:t>
+      </w:r>
+      <w:r>
+        <w:t xml:space="preserve">Zbog toga što su </w:t>
+      </w:r>
+      <w:proofErr w:type="spellStart"/>
+      <w:r>
+        <w:t>containeri</w:t>
+      </w:r>
+      <w:proofErr w:type="spellEnd"/>
+      <w:r>
+        <w:t xml:space="preserve"> izolirane cjeline, </w:t>
+      </w:r>
+      <w:r>
+        <w:t xml:space="preserve">ne mogu utjecati na rad drugih aplikacija na istom serveru. </w:t>
+      </w:r>
+      <w:r>
+        <w:t xml:space="preserve">To je vrlo važno svojstvo iz razloga što Cloud kompanije nastoje što bolje iskoristiti resurse, stavljajući različite aplikacije na isti server. Upravo na tom svojstvu se temelji i </w:t>
+      </w:r>
+      <w:proofErr w:type="spellStart"/>
+      <w:r>
+        <w:t>Kubernetes</w:t>
+      </w:r>
+      <w:proofErr w:type="spellEnd"/>
+      <w:r>
+        <w:t xml:space="preserve"> sustav. Migracija aplikacije na server kod </w:t>
+      </w:r>
+      <w:proofErr w:type="spellStart"/>
+      <w:r>
+        <w:t>Kubernetes</w:t>
+      </w:r>
+      <w:proofErr w:type="spellEnd"/>
+      <w:r>
+        <w:t xml:space="preserve"> sustava je vrlo jednostavna. Postupak je uvijek isti i ne razlikuje se o broju čvorova u klasteru. Dakle, isto je da li klaster ima jedan čvor ili 100 čvorova, što je uveliko doprinijelo prihvaćanju </w:t>
+      </w:r>
+      <w:proofErr w:type="spellStart"/>
+      <w:r>
+        <w:t>Kubernetes</w:t>
+      </w:r>
+      <w:proofErr w:type="spellEnd"/>
+      <w:r>
+        <w:t xml:space="preserve"> softvera i masivnom korištenju istog.</w:t>
+      </w:r>
+    </w:p>
+    <w:p>
       <w:pPr>
         <w:pStyle w:val="Heading1"/>
       </w:pPr>
-      <w:bookmarkStart w:id="8" w:name="_Toc41387267"/>
+      <w:bookmarkStart w:id="9" w:name="_Toc41470016"/>
+      <w:r>
+        <w:lastRenderedPageBreak/>
+        <w:t>KUBERNETES ARHITEKTURA</w:t>
+      </w:r>
+      <w:bookmarkEnd w:id="9"/>
+    </w:p>
+    <w:p>
+      <w:pPr>
+        <w:pStyle w:val="Heading1"/>
+      </w:pPr>
+      <w:bookmarkStart w:id="10" w:name="_Toc41470017"/>
       <w:r>
         <w:lastRenderedPageBreak/>
         <w:t>ZAKLJUČAK</w:t>
       </w:r>
-      <w:bookmarkEnd w:id="8"/>
+      <w:bookmarkEnd w:id="10"/>
     </w:p>
     <w:p>
       <w:pPr>
@@ -2688,12 +3482,180 @@
           <w:numId w:val="0"/>
         </w:numPr>
       </w:pPr>
-      <w:bookmarkStart w:id="9" w:name="_Toc41387268"/>
+      <w:bookmarkStart w:id="11" w:name="_Toc41470018"/>
       <w:r>
         <w:lastRenderedPageBreak/>
         <w:t>LITERATURA</w:t>
       </w:r>
-      <w:bookmarkEnd w:id="9"/>
+      <w:bookmarkEnd w:id="11"/>
+    </w:p>
+    <w:p>
+      <w:r>
+        <w:t xml:space="preserve">[1] „Dive </w:t>
+      </w:r>
+      <w:proofErr w:type="spellStart"/>
+      <w:r>
+        <w:t>Into</w:t>
+      </w:r>
+      <w:proofErr w:type="spellEnd"/>
+      <w:r>
+        <w:t xml:space="preserve"> </w:t>
+      </w:r>
+      <w:proofErr w:type="spellStart"/>
+      <w:r>
+        <w:t>Docker</w:t>
+      </w:r>
+      <w:proofErr w:type="spellEnd"/>
+      <w:r>
+        <w:t xml:space="preserve">“, s interneta, </w:t>
+      </w:r>
+      <w:hyperlink r:id="rId15" w:history="1">
+        <w:r>
+          <w:rPr>
+            <w:rStyle w:val="Hyperlink"/>
+          </w:rPr>
+          <w:t>https://diveintodocker.com/?utm_source=nj&amp;utm_medium=youtube&amp;utm_campaign=virtual-machines-vs-docker-containers</w:t>
+        </w:r>
+      </w:hyperlink>
+      <w:r>
+        <w:t>, 26. svibnja 2020.</w:t>
+      </w:r>
+    </w:p>
+    <w:p>
+      <w:r>
+        <w:t>[2] „</w:t>
+      </w:r>
+      <w:r>
+        <w:t xml:space="preserve">10 </w:t>
+      </w:r>
+      <w:proofErr w:type="spellStart"/>
+      <w:r>
+        <w:t>companies</w:t>
+      </w:r>
+      <w:proofErr w:type="spellEnd"/>
+      <w:r>
+        <w:t xml:space="preserve"> </w:t>
+      </w:r>
+      <w:proofErr w:type="spellStart"/>
+      <w:r>
+        <w:t>that</w:t>
+      </w:r>
+      <w:proofErr w:type="spellEnd"/>
+      <w:r>
+        <w:t xml:space="preserve"> </w:t>
+      </w:r>
+      <w:proofErr w:type="spellStart"/>
+      <w:r>
+        <w:t>implemented</w:t>
+      </w:r>
+      <w:proofErr w:type="spellEnd"/>
+      <w:r>
+        <w:t xml:space="preserve"> </w:t>
+      </w:r>
+      <w:proofErr w:type="spellStart"/>
+      <w:r>
+        <w:t>the</w:t>
+      </w:r>
+      <w:proofErr w:type="spellEnd"/>
+      <w:r>
+        <w:t xml:space="preserve"> </w:t>
+      </w:r>
+      <w:proofErr w:type="spellStart"/>
+      <w:r>
+        <w:t>microservice</w:t>
+      </w:r>
+      <w:proofErr w:type="spellEnd"/>
+      <w:r>
+        <w:t xml:space="preserve"> </w:t>
+      </w:r>
+      <w:proofErr w:type="spellStart"/>
+      <w:r>
+        <w:t>architecture</w:t>
+      </w:r>
+      <w:proofErr w:type="spellEnd"/>
+      <w:r>
+        <w:t xml:space="preserve"> </w:t>
+      </w:r>
+      <w:proofErr w:type="spellStart"/>
+      <w:r>
+        <w:t>and</w:t>
+      </w:r>
+      <w:proofErr w:type="spellEnd"/>
+      <w:r>
+        <w:t xml:space="preserve"> </w:t>
+      </w:r>
+      <w:proofErr w:type="spellStart"/>
+      <w:r>
+        <w:t>paved</w:t>
+      </w:r>
+      <w:proofErr w:type="spellEnd"/>
+      <w:r>
+        <w:t xml:space="preserve"> </w:t>
+      </w:r>
+      <w:proofErr w:type="spellStart"/>
+      <w:r>
+        <w:t>the</w:t>
+      </w:r>
+      <w:proofErr w:type="spellEnd"/>
+      <w:r>
+        <w:t xml:space="preserve"> </w:t>
+      </w:r>
+      <w:proofErr w:type="spellStart"/>
+      <w:r>
+        <w:t>way</w:t>
+      </w:r>
+      <w:proofErr w:type="spellEnd"/>
+      <w:r>
+        <w:t xml:space="preserve"> for </w:t>
+      </w:r>
+      <w:proofErr w:type="spellStart"/>
+      <w:r>
+        <w:t>others</w:t>
+      </w:r>
+      <w:proofErr w:type="spellEnd"/>
+      <w:r>
+        <w:t xml:space="preserve">“, s interneta, </w:t>
+      </w:r>
+      <w:hyperlink r:id="rId16" w:history="1">
+        <w:r>
+          <w:rPr>
+            <w:rStyle w:val="Hyperlink"/>
+          </w:rPr>
+          <w:t>https://divante.com/blog/10-companies-that-implemented-the-microservice-architecture-and-paved-the-way-for-others/</w:t>
+        </w:r>
+      </w:hyperlink>
+      <w:r>
+        <w:t>, 27.5.2020.</w:t>
+      </w:r>
+    </w:p>
+    <w:p>
+      <w:r>
+        <w:t>[3] Marko Lukša, „</w:t>
+      </w:r>
+      <w:proofErr w:type="spellStart"/>
+      <w:r>
+        <w:t>Kubernetes</w:t>
+      </w:r>
+      <w:proofErr w:type="spellEnd"/>
+      <w:r>
+        <w:t xml:space="preserve"> </w:t>
+      </w:r>
+      <w:proofErr w:type="spellStart"/>
+      <w:r>
+        <w:t>in</w:t>
+      </w:r>
+      <w:proofErr w:type="spellEnd"/>
+      <w:r>
+        <w:t xml:space="preserve"> </w:t>
+      </w:r>
+      <w:proofErr w:type="spellStart"/>
+      <w:r>
+        <w:t>Action</w:t>
+      </w:r>
+      <w:proofErr w:type="spellEnd"/>
+      <w:r>
+        <w:t>“, Manning, NY, 2018.</w:t>
+      </w:r>
     </w:p>
     <w:p>
       <w:pPr>
@@ -2703,12 +3665,12 @@
           <w:numId w:val="0"/>
         </w:numPr>
       </w:pPr>
-      <w:bookmarkStart w:id="10" w:name="_Toc41387269"/>
+      <w:bookmarkStart w:id="12" w:name="_Toc41470019"/>
       <w:r>
         <w:lastRenderedPageBreak/>
         <w:t>POPIS OZNAKA I KRATICA</w:t>
       </w:r>
-      <w:bookmarkEnd w:id="10"/>
+      <w:bookmarkEnd w:id="12"/>
     </w:p>
     <w:p>
       <w:proofErr w:type="spellStart"/>
@@ -2734,12 +3696,7 @@
       <w:proofErr w:type="spellEnd"/>
       <w:r>
         <w:br/>
-      </w:r>
-      <w:r>
-        <w:t>HTTP</w:t>
-      </w:r>
-      <w:r>
-        <w:t xml:space="preserve"> - </w:t>
+        <w:t xml:space="preserve">HTTP - </w:t>
       </w:r>
       <w:proofErr w:type="spellStart"/>
       <w:r>
@@ -2756,12 +3713,7 @@
       <w:proofErr w:type="spellEnd"/>
       <w:r>
         <w:br/>
-      </w:r>
-      <w:r>
-        <w:t>TCP</w:t>
-      </w:r>
-      <w:r>
-        <w:t xml:space="preserve"> –</w:t>
+        <w:t>TCP –</w:t>
       </w:r>
       <w:r>
         <w:t xml:space="preserve"> </w:t>
@@ -2789,12 +3741,7 @@
       <w:proofErr w:type="spellEnd"/>
       <w:r>
         <w:br/>
-      </w:r>
-      <w:r>
-        <w:t>AMQP</w:t>
-      </w:r>
-      <w:r>
-        <w:t xml:space="preserve"> – </w:t>
+        <w:t xml:space="preserve">AMQP – </w:t>
       </w:r>
       <w:r>
         <w:t xml:space="preserve">Advanced </w:t>
@@ -2820,6 +3767,23 @@
         <w:t>Protocol</w:t>
       </w:r>
       <w:proofErr w:type="spellEnd"/>
+      <w:r>
+        <w:br/>
+        <w:t>VM – Virtual</w:t>
+      </w:r>
+      <w:r>
+        <w:t>na</w:t>
+      </w:r>
+      <w:r>
+        <w:t xml:space="preserve"> </w:t>
+      </w:r>
+      <w:r>
+        <w:t>Mašina</w:t>
+      </w:r>
+      <w:r>
+        <w:br/>
+        <w:t>OS – Operacijski Sustav</w:t>
+      </w:r>
       <w:r>
         <w:br/>
       </w:r>
@@ -2832,16 +3796,16 @@
           <w:numId w:val="0"/>
         </w:numPr>
       </w:pPr>
-      <w:bookmarkStart w:id="11" w:name="_Toc41387270"/>
+      <w:bookmarkStart w:id="13" w:name="_Toc41470020"/>
       <w:r>
         <w:lastRenderedPageBreak/>
         <w:t>SAŽETAK</w:t>
       </w:r>
-      <w:bookmarkEnd w:id="11"/>
+      <w:bookmarkEnd w:id="13"/>
     </w:p>
     <w:p/>
     <w:sectPr>
-      <w:footerReference w:type="default" r:id="rId13"/>
+      <w:footerReference w:type="default" r:id="rId17"/>
       <w:pgSz w:w="11906" w:h="16838"/>
       <w:pgMar w:top="1417" w:right="1417" w:bottom="1417" w:left="1417" w:header="708" w:footer="708" w:gutter="0"/>
       <w:pgNumType w:start="1"/>
@@ -4435,7 +5399,7 @@
 </file>
 
 <file path=customXml/itemProps1.xml><?xml version="1.0" encoding="utf-8"?>
-<ds:datastoreItem xmlns:ds="http://schemas.openxmlformats.org/officeDocument/2006/customXml" ds:itemID="{5F899AB6-C744-40BF-A9D0-53B1C9EC687A}">
+<ds:datastoreItem xmlns:ds="http://schemas.openxmlformats.org/officeDocument/2006/customXml" ds:itemID="{883E869E-9F57-454B-A19A-83A56DA30084}">
   <ds:schemaRefs>
     <ds:schemaRef ds:uri="http://schemas.openxmlformats.org/officeDocument/2006/bibliography"/>
   </ds:schemaRefs>

</xml_diff>